<commit_message>
add func3_detail and maybe useless
</commit_message>
<xml_diff>
--- a/AGV7_Mining行走逻辑.docx
+++ b/AGV7_Mining行走逻辑.docx
@@ -294,8 +294,6 @@
         </w:rPr>
         <w:t>段磁条时，前进路线采用左侧磁条，返回路线采用右侧磁条。</w:t>
       </w:r>
-      <w:bookmarkStart w:id="0" w:name="_GoBack"/>
-      <w:bookmarkEnd w:id="0"/>
     </w:p>
     <w:p>
       <w:pPr>
@@ -2169,8 +2167,39 @@
               <w:rPr>
                 <w:rFonts w:hint="eastAsia"/>
               </w:rPr>
+              <w:t>1</w:t>
+            </w:r>
+            <w:r>
+              <w:t>.</w:t>
+            </w:r>
+            <w:r>
+              <w:rPr>
+                <w:rFonts w:hint="eastAsia"/>
+              </w:rPr>
               <w:t>切换为返回路线标志</w:t>
             </w:r>
+          </w:p>
+          <w:p>
+            <w:pPr>
+              <w:jc w:val="left"/>
+              <w:rPr>
+                <w:rFonts w:hint="eastAsia"/>
+              </w:rPr>
+            </w:pPr>
+            <w:r>
+              <w:rPr>
+                <w:rFonts w:hint="eastAsia"/>
+              </w:rPr>
+              <w:t>2</w:t>
+            </w:r>
+            <w:r>
+              <w:t>.</w:t>
+            </w:r>
+            <w:r>
+              <w:t>磁条分叉选择右边部分</w:t>
+            </w:r>
+            <w:bookmarkStart w:id="0" w:name="_GoBack"/>
+            <w:bookmarkEnd w:id="0"/>
           </w:p>
         </w:tc>
       </w:tr>

</xml_diff>